<commit_message>
adding content to functional spec
</commit_message>
<xml_diff>
--- a/Documents/FunctionalSpec.docx
+++ b/Documents/FunctionalSpec.docx
@@ -3,8 +3,71 @@
 <w:document xmlns:wpc="http://schemas.microsoft.com/office/word/2010/wordprocessingCanvas" xmlns:mc="http://schemas.openxmlformats.org/markup-compatibility/2006" xmlns:o="urn:schemas-microsoft-com:office:office" xmlns:r="http://schemas.openxmlformats.org/officeDocument/2006/relationships" xmlns:m="http://schemas.openxmlformats.org/officeDocument/2006/math" xmlns:v="urn:schemas-microsoft-com:vml" xmlns:wp14="http://schemas.microsoft.com/office/word/2010/wordprocessingDrawing" xmlns:wp="http://schemas.openxmlformats.org/drawingml/2006/wordprocessingDrawing" xmlns:w10="urn:schemas-microsoft-com:office:word" xmlns:w="http://schemas.openxmlformats.org/wordprocessingml/2006/main" xmlns:w14="http://schemas.microsoft.com/office/word/2010/wordml" xmlns:wpg="http://schemas.microsoft.com/office/word/2010/wordprocessingGroup" xmlns:wpi="http://schemas.microsoft.com/office/word/2010/wordprocessingInk" xmlns:wne="http://schemas.microsoft.com/office/word/2006/wordml" xmlns:wps="http://schemas.microsoft.com/office/word/2010/wordprocessingShape" mc:Ignorable="w14 wp14">
   <w:body>
     <w:p>
-      <w:r>
+      <w:pPr>
+        <w:rPr>
+          <w:b/>
+        </w:rPr>
+      </w:pPr>
+      <w:r>
+        <w:rPr>
+          <w:b/>
+        </w:rPr>
         <w:t xml:space="preserve">Server: </w:t>
+      </w:r>
+    </w:p>
+    <w:p>
+      <w:r>
+        <w:rPr>
+          <w:b/>
+        </w:rPr>
+        <w:t>Router:</w:t>
+      </w:r>
+      <w:r>
+        <w:t xml:space="preserve"> </w:t>
+      </w:r>
+      <w:r>
+        <w:t>The router is a function module and it has a function to search for controllers and actions (functions) of a</w:t>
+      </w:r>
+      <w:r>
+        <w:t xml:space="preserve"> particular</w:t>
+      </w:r>
+      <w:r>
+        <w:t xml:space="preserve"> controller.</w:t>
+      </w:r>
+      <w:r>
+        <w:t xml:space="preserve"> One way of looking</w:t>
+      </w:r>
+      <w:r>
+        <w:t xml:space="preserve"> for function</w:t>
+      </w:r>
+      <w:r>
+        <w:t>s</w:t>
+      </w:r>
+      <w:r>
+        <w:t xml:space="preserve"> </w:t>
+      </w:r>
+      <w:r>
+        <w:t xml:space="preserve">of </w:t>
+      </w:r>
+      <w:r>
+        <w:t xml:space="preserve">names on a controller </w:t>
+      </w:r>
+      <w:r>
+        <w:t xml:space="preserve">would be </w:t>
+      </w:r>
+      <w:r>
+        <w:t xml:space="preserve">by using the </w:t>
+      </w:r>
+      <w:proofErr w:type="spellStart"/>
+      <w:r>
+        <w:t>hasProperty</w:t>
+      </w:r>
+      <w:proofErr w:type="spellEnd"/>
+      <w:r>
+        <w:t xml:space="preserve"> fu</w:t>
+      </w:r>
+      <w:r>
+        <w:t>nction provided by JavaScript.</w:t>
       </w:r>
     </w:p>
     <w:p>
@@ -17,11 +80,7 @@
         </w:rPr>
       </w:pPr>
       <w:r>
-        <w:t xml:space="preserve">Router: </w:t>
-      </w:r>
-      <w:bookmarkStart w:id="0" w:name="_GoBack"/>
-      <w:r>
-        <w:t xml:space="preserve">The router will search for a controller based on request.url. The router can expect that the </w:t>
+        <w:t xml:space="preserve">The router can expect that the </w:t>
       </w:r>
       <w:proofErr w:type="spellStart"/>
       <w:r>
@@ -29,11 +88,7 @@
       </w:r>
       <w:proofErr w:type="spellEnd"/>
       <w:r>
-        <w:t xml:space="preserve"> format will roughly </w:t>
-      </w:r>
-      <w:bookmarkEnd w:id="0"/>
-      <w:r>
-        <w:t xml:space="preserve">follow - </w:t>
+        <w:t xml:space="preserve"> format will roughly follow - </w:t>
       </w:r>
       <w:r>
         <w:rPr>
@@ -62,25 +117,7 @@
           <w:sz w:val="20"/>
           <w:szCs w:val="20"/>
         </w:rPr>
-        <w:t>action}/?{param1=value</w:t>
-      </w:r>
-      <w:r>
-        <w:rPr>
-          <w:rFonts w:ascii="Arial" w:hAnsi="Arial" w:cs="Arial"/>
-          <w:color w:val="222222"/>
-          <w:sz w:val="20"/>
-          <w:szCs w:val="20"/>
-        </w:rPr>
-        <w:t>}</w:t>
-      </w:r>
-      <w:r>
-        <w:rPr>
-          <w:rFonts w:ascii="Arial" w:hAnsi="Arial" w:cs="Arial"/>
-          <w:color w:val="222222"/>
-          <w:sz w:val="20"/>
-          <w:szCs w:val="20"/>
-        </w:rPr>
-        <w:t>&amp;{param2=value}”</w:t>
+        <w:t>action}/?{param1=value}&amp;{param2=value}”</w:t>
       </w:r>
     </w:p>
     <w:p>
@@ -99,16 +136,7 @@
           <w:sz w:val="20"/>
           <w:szCs w:val="20"/>
         </w:rPr>
-        <w:t xml:space="preserve">Example: </w:t>
-      </w:r>
-      <w:r>
-        <w:rPr>
-          <w:rFonts w:ascii="Arial" w:hAnsi="Arial" w:cs="Arial"/>
-          <w:color w:val="222222"/>
-          <w:sz w:val="20"/>
-          <w:szCs w:val="20"/>
-        </w:rPr>
-        <w:t>/Account/</w:t>
+        <w:t>Example: /Account/</w:t>
       </w:r>
       <w:proofErr w:type="spellStart"/>
       <w:r>
@@ -175,76 +203,149 @@
     </w:p>
     <w:p>
       <w:r>
-        <w:t xml:space="preserve">Then, if the router finds a controller with the specified function, it will call a generic function on the controller passing in the </w:t>
-      </w:r>
-      <w:proofErr w:type="spellStart"/>
-      <w:proofErr w:type="gramStart"/>
-      <w:r>
-        <w:t>url</w:t>
-      </w:r>
-      <w:proofErr w:type="spellEnd"/>
-      <w:proofErr w:type="gramEnd"/>
-      <w:r>
-        <w:t xml:space="preserve"> and request object. </w:t>
+        <w:t>I</w:t>
+      </w:r>
+      <w:r>
+        <w:t>f the router finds a controller with</w:t>
+      </w:r>
+      <w:r>
+        <w:t xml:space="preserve"> the specified function, it will indicated to the server that the</w:t>
+      </w:r>
+      <w:r>
+        <w:t xml:space="preserve"> </w:t>
+      </w:r>
+      <w:r>
+        <w:t xml:space="preserve">resource exists and then the server will call </w:t>
+      </w:r>
+      <w:r>
+        <w:t>a generic function on t</w:t>
+      </w:r>
+      <w:r>
+        <w:t>he controller passing in the request and response</w:t>
+      </w:r>
+      <w:r>
+        <w:t xml:space="preserve"> object</w:t>
+      </w:r>
+      <w:r>
+        <w:t>s as parameters</w:t>
+      </w:r>
+      <w:r>
+        <w:t>.</w:t>
+      </w:r>
+      <w:r>
+        <w:t xml:space="preserve"> </w:t>
+      </w:r>
+      <w:r>
+        <w:t xml:space="preserve"> </w:t>
       </w:r>
     </w:p>
     <w:p>
       <w:r>
-        <w:t>The router is a function module</w:t>
-      </w:r>
-      <w:r>
-        <w:t xml:space="preserve"> and it</w:t>
-      </w:r>
-      <w:r>
-        <w:t xml:space="preserve"> has a function to search for controllers and actions </w:t>
-      </w:r>
-      <w:r>
-        <w:t>(functions) of</w:t>
-      </w:r>
-      <w:r>
-        <w:t xml:space="preserve"> a controller.</w:t>
-      </w:r>
-      <w:r>
-        <w:t xml:space="preserve"> It looks for function names </w:t>
-      </w:r>
-      <w:r>
-        <w:t xml:space="preserve">on a controller </w:t>
-      </w:r>
-      <w:r>
-        <w:t xml:space="preserve">by using the </w:t>
-      </w:r>
-      <w:proofErr w:type="spellStart"/>
-      <w:r>
-        <w:t>hasProperty</w:t>
-      </w:r>
-      <w:proofErr w:type="spellEnd"/>
-      <w:r>
-        <w:t xml:space="preserve"> function provided by JavaScript.  </w:t>
+        <w:t>R</w:t>
+      </w:r>
+      <w:r>
+        <w:t xml:space="preserve">outer error scenarios:  </w:t>
+      </w:r>
+      <w:r>
+        <w:t>I</w:t>
+      </w:r>
+      <w:r>
+        <w:t xml:space="preserve">t does not find a controller, or it finds a controller </w:t>
+      </w:r>
+      <w:r>
+        <w:t xml:space="preserve">but </w:t>
+      </w:r>
+      <w:r>
+        <w:t>the specified action</w:t>
+      </w:r>
+      <w:r>
+        <w:t xml:space="preserve"> (function)</w:t>
+      </w:r>
+      <w:r>
+        <w:t xml:space="preserve"> for that controller</w:t>
+      </w:r>
+      <w:r>
+        <w:t xml:space="preserve"> does not exist. </w:t>
+      </w:r>
+      <w:r>
+        <w:t>In both cases the router lets the server know t</w:t>
+      </w:r>
+      <w:r>
+        <w:t>hat an error has occurred and the server knows how to handle the response</w:t>
+      </w:r>
+      <w:r>
+        <w:t>.</w:t>
       </w:r>
     </w:p>
     <w:p>
       <w:r>
-        <w:t xml:space="preserve">The router error scenarios:  </w:t>
-      </w:r>
-      <w:r>
-        <w:t>it does not find a controller, or it finds a controller but not the specified action for that controller. The router logs both of these type’s errors. In both cases the router lets the server know that an error has occurred and th</w:t>
-      </w:r>
-      <w:r>
-        <w:t>en the server knows what to do.</w:t>
-      </w:r>
-    </w:p>
-    <w:p/>
-    <w:p>
-      <w:r>
-        <w:t>The developer will define functions in the controller by the name that is expected to be accessed by the client.</w:t>
+        <w:rPr>
+          <w:b/>
+        </w:rPr>
+        <w:t>Controller:</w:t>
+      </w:r>
+      <w:r>
+        <w:rPr>
+          <w:b/>
+        </w:rPr>
+        <w:t xml:space="preserve"> </w:t>
+      </w:r>
+      <w:r>
+        <w:t>The controller is an extendable function object.</w:t>
+      </w:r>
+      <w:bookmarkStart w:id="0" w:name="_GoBack"/>
+      <w:bookmarkEnd w:id="0"/>
+      <w:r>
+        <w:t xml:space="preserve"> </w:t>
       </w:r>
     </w:p>
     <w:p>
-      <w:proofErr w:type="gramStart"/>
+      <w:pPr>
+        <w:rPr>
+          <w:b/>
+        </w:rPr>
+      </w:pPr>
+      <w:r>
+        <w:rPr>
+          <w:b/>
+        </w:rPr>
+        <w:t>Model:</w:t>
+      </w:r>
+    </w:p>
+    <w:p>
+      <w:proofErr w:type="spellStart"/>
+      <w:r>
+        <w:rPr>
+          <w:b/>
+        </w:rPr>
+        <w:t>ViewPage</w:t>
+      </w:r>
+      <w:proofErr w:type="spellEnd"/>
+      <w:r>
+        <w:rPr>
+          <w:b/>
+        </w:rPr>
+        <w:t>:</w:t>
+      </w:r>
+      <w:r>
+        <w:t xml:space="preserve"> </w:t>
+      </w:r>
       <w:r>
         <w:t>A way to preload templates?</w:t>
       </w:r>
-      <w:proofErr w:type="gramEnd"/>
+    </w:p>
+    <w:p>
+      <w:pPr>
+        <w:rPr>
+          <w:b/>
+        </w:rPr>
+      </w:pPr>
+      <w:r>
+        <w:rPr>
+          <w:b/>
+        </w:rPr>
+        <w:t>Demo:</w:t>
+      </w:r>
     </w:p>
     <w:sectPr>
       <w:pgSz w:w="12240" w:h="15840"/>

</xml_diff>

<commit_message>
added more content for the controller
</commit_message>
<xml_diff>
--- a/Documents/FunctionalSpec.docx
+++ b/Documents/FunctionalSpec.docx
@@ -16,6 +16,11 @@
       </w:r>
     </w:p>
     <w:p>
+      <w:pPr>
+        <w:rPr>
+          <w:color w:val="FF0000"/>
+        </w:rPr>
+      </w:pPr>
       <w:r>
         <w:rPr>
           <w:b/>
@@ -23,40 +28,21 @@
         <w:t>Router:</w:t>
       </w:r>
       <w:r>
+        <w:rPr>
+          <w:b/>
+        </w:rPr>
         <w:t xml:space="preserve"> </w:t>
       </w:r>
       <w:r>
-        <w:t>The router is a function module and it has a function to search for controllers and actions (functions) of a</w:t>
-      </w:r>
-      <w:r>
-        <w:t xml:space="preserve"> particular</w:t>
-      </w:r>
-      <w:r>
-        <w:t xml:space="preserve"> controller.</w:t>
-      </w:r>
-      <w:r>
-        <w:t xml:space="preserve"> One way of looking</w:t>
-      </w:r>
-      <w:r>
-        <w:t xml:space="preserve"> for function</w:t>
-      </w:r>
-      <w:r>
-        <w:t>s</w:t>
-      </w:r>
-      <w:r>
-        <w:t xml:space="preserve"> </w:t>
-      </w:r>
-      <w:r>
-        <w:t xml:space="preserve">of </w:t>
-      </w:r>
-      <w:r>
-        <w:t xml:space="preserve">names on a controller </w:t>
-      </w:r>
-      <w:r>
-        <w:t xml:space="preserve">would be </w:t>
-      </w:r>
-      <w:r>
-        <w:t xml:space="preserve">by using the </w:t>
+        <w:rPr>
+          <w:color w:val="FF0000"/>
+        </w:rPr>
+        <w:t>One piece which has not been covered is that the router should be configurable.</w:t>
+      </w:r>
+    </w:p>
+    <w:p>
+      <w:r>
+        <w:t xml:space="preserve"> The router is a function module and it has a function to search for controllers and actions (functions) of a particular controller. One way of looking for functions of names on a controller would be by using the </w:t>
       </w:r>
       <w:proofErr w:type="spellStart"/>
       <w:r>
@@ -64,10 +50,7 @@
       </w:r>
       <w:proofErr w:type="spellEnd"/>
       <w:r>
-        <w:t xml:space="preserve"> fu</w:t>
-      </w:r>
-      <w:r>
-        <w:t>nction provided by JavaScript.</w:t>
+        <w:t xml:space="preserve"> function provided by JavaScript.</w:t>
       </w:r>
     </w:p>
     <w:p>
@@ -291,13 +274,86 @@
         <w:t xml:space="preserve"> </w:t>
       </w:r>
       <w:r>
-        <w:t>The controller is an extendable function object.</w:t>
+        <w:t xml:space="preserve">The controller is an extendable function object. </w:t>
+      </w:r>
+      <w:r>
+        <w:t>A controller is contained in the server and the server calls the controller function “</w:t>
+      </w:r>
+      <w:proofErr w:type="spellStart"/>
+      <w:proofErr w:type="gramStart"/>
+      <w:r>
+        <w:t>processRequest</w:t>
+      </w:r>
+      <w:proofErr w:type="spellEnd"/>
+      <w:r>
+        <w:t>(</w:t>
+      </w:r>
+      <w:proofErr w:type="spellStart"/>
+      <w:proofErr w:type="gramEnd"/>
+      <w:r>
+        <w:t>req</w:t>
+      </w:r>
+      <w:proofErr w:type="spellEnd"/>
+      <w:r>
+        <w:t>, res)”. This function is only called after the router has determined</w:t>
+      </w:r>
+      <w:r>
+        <w:t xml:space="preserve"> that the controller has the action specified in the request </w:t>
+      </w:r>
+      <w:proofErr w:type="spellStart"/>
+      <w:proofErr w:type="gramStart"/>
+      <w:r>
+        <w:t>url</w:t>
+      </w:r>
+      <w:proofErr w:type="spellEnd"/>
+      <w:proofErr w:type="gramEnd"/>
+      <w:r>
+        <w:t xml:space="preserve">. The controller will then perform the appropriate action which has been validated by the router. </w:t>
+      </w:r>
+      <w:r>
+        <w:t xml:space="preserve">It is necessary for server to call this generic function instead of the action defined in the </w:t>
+      </w:r>
+      <w:proofErr w:type="spellStart"/>
+      <w:proofErr w:type="gramStart"/>
+      <w:r>
+        <w:t>url</w:t>
+      </w:r>
+      <w:proofErr w:type="spellEnd"/>
+      <w:proofErr w:type="gramEnd"/>
+      <w:r>
+        <w:t xml:space="preserve"> because we need to remove the burden of the developer from having to define the </w:t>
+      </w:r>
+      <w:proofErr w:type="spellStart"/>
+      <w:r>
+        <w:t>req</w:t>
+      </w:r>
+      <w:proofErr w:type="spellEnd"/>
+      <w:r>
+        <w:t xml:space="preserve">, res </w:t>
+      </w:r>
+      <w:proofErr w:type="spellStart"/>
+      <w:r>
+        <w:t>params</w:t>
+      </w:r>
+      <w:proofErr w:type="spellEnd"/>
+      <w:r>
+        <w:t xml:space="preserve"> themselves. This and the </w:t>
+      </w:r>
+      <w:proofErr w:type="spellStart"/>
+      <w:proofErr w:type="gramStart"/>
+      <w:r>
+        <w:t>url</w:t>
+      </w:r>
+      <w:proofErr w:type="spellEnd"/>
+      <w:proofErr w:type="gramEnd"/>
+      <w:r>
+        <w:t xml:space="preserve"> may still need to be parsed to populate any model parameter specified by the </w:t>
+      </w:r>
+      <w:r>
+        <w:t>developer.</w:t>
       </w:r>
       <w:bookmarkStart w:id="0" w:name="_GoBack"/>
       <w:bookmarkEnd w:id="0"/>
-      <w:r>
-        <w:t xml:space="preserve"> </w:t>
-      </w:r>
     </w:p>
     <w:p>
       <w:pPr>
@@ -331,7 +387,13 @@
         <w:t xml:space="preserve"> </w:t>
       </w:r>
       <w:r>
-        <w:t>A way to preload templates?</w:t>
+        <w:t>A way to preload templates</w:t>
+      </w:r>
+      <w:r>
+        <w:t xml:space="preserve"> into memory</w:t>
+      </w:r>
+      <w:r>
+        <w:t>?</w:t>
       </w:r>
     </w:p>
     <w:p>

</xml_diff>

<commit_message>
added more content about the controller and router
</commit_message>
<xml_diff>
--- a/Documents/FunctionalSpec.docx
+++ b/Documents/FunctionalSpec.docx
@@ -39,6 +39,42 @@
         </w:rPr>
         <w:t>One piece which has not been covered is that the router should be configurable.</w:t>
       </w:r>
+      <w:r>
+        <w:rPr>
+          <w:color w:val="FF0000"/>
+        </w:rPr>
+        <w:t xml:space="preserve"> I think the </w:t>
+      </w:r>
+      <w:proofErr w:type="spellStart"/>
+      <w:r>
+        <w:rPr>
+          <w:color w:val="FF0000"/>
+        </w:rPr>
+        <w:t>handleRequest</w:t>
+      </w:r>
+      <w:proofErr w:type="spellEnd"/>
+      <w:r>
+        <w:rPr>
+          <w:color w:val="FF0000"/>
+        </w:rPr>
+        <w:t xml:space="preserve"> function on the controller should take the function that the router found. This way the router is capable of picking a function or controller that has been configured. If the router has not been configured, then the router will use the literal </w:t>
+      </w:r>
+      <w:proofErr w:type="spellStart"/>
+      <w:proofErr w:type="gramStart"/>
+      <w:r>
+        <w:rPr>
+          <w:color w:val="FF0000"/>
+        </w:rPr>
+        <w:t>url</w:t>
+      </w:r>
+      <w:proofErr w:type="spellEnd"/>
+      <w:proofErr w:type="gramEnd"/>
+      <w:r>
+        <w:rPr>
+          <w:color w:val="FF0000"/>
+        </w:rPr>
+        <w:t xml:space="preserve"> values as described below. </w:t>
+      </w:r>
     </w:p>
     <w:p>
       <w:r>
@@ -222,27 +258,10 @@
         <w:rPr>
           <w:color w:val="FF0000"/>
         </w:rPr>
-        <w:t>action?</w:t>
-      </w:r>
-      <w:r>
-        <w:t>)”</w:t>
-      </w:r>
-      <w:r>
-        <w:t xml:space="preserve"> function</w:t>
-      </w:r>
-      <w:r>
-        <w:t>.</w:t>
-      </w:r>
-      <w:r>
-        <w:t xml:space="preserve"> It </w:t>
-      </w:r>
-      <w:bookmarkStart w:id="0" w:name="_GoBack"/>
-      <w:r>
-        <w:t>i</w:t>
-      </w:r>
-      <w:bookmarkEnd w:id="0"/>
-      <w:r>
-        <w:t>s still undetermined what</w:t>
+        <w:t>function</w:t>
+      </w:r>
+      <w:r>
+        <w:t>)” function. It is still undetermined what</w:t>
       </w:r>
       <w:r>
         <w:t>,</w:t>
@@ -254,10 +273,7 @@
         <w:t>,</w:t>
       </w:r>
       <w:r>
-        <w:t xml:space="preserve"> the function will return.</w:t>
-      </w:r>
-      <w:r>
-        <w:t xml:space="preserve"> </w:t>
+        <w:t xml:space="preserve"> the function will return. </w:t>
       </w:r>
     </w:p>
     <w:p>
@@ -351,16 +367,25 @@
         <w:rPr>
           <w:color w:val="FF0000"/>
         </w:rPr>
-        <w:t>action?</w:t>
+        <w:t>function</w:t>
       </w:r>
       <w:r>
         <w:t xml:space="preserve">)”. </w:t>
       </w:r>
       <w:r>
-        <w:t>The controller will then perform the appropriate action</w:t>
-      </w:r>
-      <w:r>
-        <w:t xml:space="preserve"> referenced in the request </w:t>
+        <w:t>The controller will ultimately call the function parameter reference</w:t>
+      </w:r>
+      <w:r>
+        <w:t xml:space="preserve">. </w:t>
+      </w:r>
+      <w:r>
+        <w:t xml:space="preserve">It is necessary for </w:t>
+      </w:r>
+      <w:r>
+        <w:t>the router</w:t>
+      </w:r>
+      <w:r>
+        <w:t xml:space="preserve"> to call this generic function instead of the action defined in the </w:t>
       </w:r>
       <w:proofErr w:type="spellStart"/>
       <w:proofErr w:type="gramStart"/>
@@ -370,81 +395,115 @@
       <w:proofErr w:type="spellEnd"/>
       <w:proofErr w:type="gramEnd"/>
       <w:r>
-        <w:t xml:space="preserve">. </w:t>
-      </w:r>
-      <w:r>
-        <w:t xml:space="preserve">It is necessary for </w:t>
-      </w:r>
-      <w:r>
-        <w:t>the router</w:t>
-      </w:r>
-      <w:r>
-        <w:t xml:space="preserve"> to call this generic function instead of the action defined in the </w:t>
-      </w:r>
-      <w:proofErr w:type="spellStart"/>
+        <w:t>,</w:t>
+      </w:r>
+      <w:r>
+        <w:t xml:space="preserve"> because we need to remove t</w:t>
+      </w:r>
+      <w:r>
+        <w:t xml:space="preserve">he burden of having to deal </w:t>
+      </w:r>
+      <w:r>
+        <w:t xml:space="preserve">with the request </w:t>
+      </w:r>
+      <w:r>
+        <w:t>and</w:t>
+      </w:r>
+      <w:r>
+        <w:t xml:space="preserve"> res</w:t>
+      </w:r>
+      <w:r>
+        <w:t>ponse</w:t>
+      </w:r>
+      <w:r>
+        <w:t xml:space="preserve"> parameters from the developer</w:t>
+      </w:r>
+      <w:r>
+        <w:t>.</w:t>
+      </w:r>
+      <w:r>
+        <w:t xml:space="preserve"> Additionally, </w:t>
+      </w:r>
+      <w:r>
+        <w:t xml:space="preserve">the </w:t>
+      </w:r>
+      <w:proofErr w:type="spellStart"/>
+      <w:proofErr w:type="gramStart"/>
       <w:r>
         <w:t>url</w:t>
       </w:r>
       <w:proofErr w:type="spellEnd"/>
-      <w:r>
-        <w:t>,</w:t>
-      </w:r>
-      <w:r>
-        <w:t xml:space="preserve"> because we need to remove the burden of the developer from having to define </w:t>
-      </w:r>
-      <w:r>
-        <w:t xml:space="preserve">and deal with the </w:t>
-      </w:r>
-      <w:proofErr w:type="gramStart"/>
-      <w:r>
-        <w:t>request  and</w:t>
-      </w:r>
       <w:proofErr w:type="gramEnd"/>
       <w:r>
-        <w:t xml:space="preserve"> res</w:t>
-      </w:r>
-      <w:r>
-        <w:t>ponse</w:t>
-      </w:r>
-      <w:r>
-        <w:t xml:space="preserve"> </w:t>
-      </w:r>
-      <w:proofErr w:type="spellStart"/>
-      <w:r>
-        <w:t>params</w:t>
-      </w:r>
-      <w:proofErr w:type="spellEnd"/>
-      <w:r>
-        <w:t xml:space="preserve"> themselves. This and the </w:t>
-      </w:r>
-      <w:proofErr w:type="spellStart"/>
-      <w:proofErr w:type="gramStart"/>
-      <w:r>
-        <w:t>url</w:t>
-      </w:r>
-      <w:proofErr w:type="spellEnd"/>
-      <w:proofErr w:type="gramEnd"/>
-      <w:r>
         <w:t xml:space="preserve"> may still need to be parsed to populate any model parameter specified by the </w:t>
       </w:r>
       <w:r>
         <w:t>developer.</w:t>
+      </w:r>
+      <w:r>
+        <w:t xml:space="preserve"> At this time the controller will perform other functions such as checking the last edit date of the view, etcetera. </w:t>
       </w:r>
     </w:p>
     <w:p>
       <w:pPr>
-        <w:rPr>
-          <w:b/>
-        </w:rPr>
+        <w:ind w:left="720"/>
       </w:pPr>
       <w:r>
         <w:rPr>
           <w:b/>
         </w:rPr>
-        <w:t>Model:</w:t>
+        <w:t>Response</w:t>
+      </w:r>
+      <w:r>
+        <w:rPr>
+          <w:b/>
+        </w:rPr>
+        <w:t xml:space="preserve"> – </w:t>
+      </w:r>
+      <w:r>
+        <w:t>the controller will set the content type to text/html</w:t>
+      </w:r>
+      <w:r>
+        <w:t xml:space="preserve"> as the default. The controller can change </w:t>
+      </w:r>
+      <w:bookmarkStart w:id="0" w:name="_GoBack"/>
+      <w:bookmarkEnd w:id="0"/>
+      <w:r>
+        <w:t>the content type header.</w:t>
       </w:r>
     </w:p>
     <w:p>
+      <w:pPr>
+        <w:ind w:left="720"/>
+        <w:rPr>
+          <w:b/>
+        </w:rPr>
+      </w:pPr>
+      <w:r>
+        <w:rPr>
+          <w:b/>
+        </w:rPr>
+        <w:t>Request</w:t>
+      </w:r>
+    </w:p>
+    <w:p>
+      <w:r>
+        <w:rPr>
+          <w:b/>
+        </w:rPr>
+        <w:t>Model:</w:t>
+      </w:r>
+      <w:r>
+        <w:rPr>
+          <w:b/>
+        </w:rPr>
+        <w:t xml:space="preserve"> </w:t>
+      </w:r>
+      <w:r>
+        <w:t xml:space="preserve">The model is an extendable function object. A model can be defined in a controller, and be reference inside of the view page template. A model may also be specified as a parameter in the controller function. </w:t>
+      </w:r>
+    </w:p>
+    <w:p>
       <w:proofErr w:type="spellStart"/>
       <w:r>
         <w:rPr>
@@ -467,6 +526,12 @@
       </w:r>
       <w:r>
         <w:t xml:space="preserve"> into memory</w:t>
+      </w:r>
+      <w:r>
+        <w:t>?</w:t>
+      </w:r>
+      <w:r>
+        <w:t xml:space="preserve"> Declaring content type</w:t>
       </w:r>
       <w:r>
         <w:t>?</w:t>

</xml_diff>

<commit_message>
added more info on controller and model features
</commit_message>
<xml_diff>
--- a/Documents/FunctionalSpec.docx
+++ b/Documents/FunctionalSpec.docx
@@ -1,6 +1,6 @@
 
 <file path=word/document.xml><?xml version="1.0" encoding="utf-8"?>
-<w:document xmlns:wpc="http://schemas.microsoft.com/office/word/2010/wordprocessingCanvas" xmlns:mo="http://schemas.microsoft.com/office/mac/office/2008/main" xmlns:mc="http://schemas.openxmlformats.org/markup-compatibility/2006" xmlns:mv="urn:schemas-microsoft-com:mac:vml" xmlns:o="urn:schemas-microsoft-com:office:office" xmlns:r="http://schemas.openxmlformats.org/officeDocument/2006/relationships" xmlns:m="http://schemas.openxmlformats.org/officeDocument/2006/math" xmlns:v="urn:schemas-microsoft-com:vml" xmlns:wp14="http://schemas.microsoft.com/office/word/2010/wordprocessingDrawing" xmlns:wp="http://schemas.openxmlformats.org/drawingml/2006/wordprocessingDrawing" xmlns:w10="urn:schemas-microsoft-com:office:word" xmlns:w="http://schemas.openxmlformats.org/wordprocessingml/2006/main" xmlns:w14="http://schemas.microsoft.com/office/word/2010/wordml" xmlns:wpg="http://schemas.microsoft.com/office/word/2010/wordprocessingGroup" xmlns:wpi="http://schemas.microsoft.com/office/word/2010/wordprocessingInk" xmlns:wne="http://schemas.microsoft.com/office/word/2006/wordml" xmlns:wps="http://schemas.microsoft.com/office/word/2010/wordprocessingShape" mc:Ignorable="w14 wp14">
+<w:document xmlns:wpc="http://schemas.microsoft.com/office/word/2010/wordprocessingCanvas" xmlns:mc="http://schemas.openxmlformats.org/markup-compatibility/2006" xmlns:o="urn:schemas-microsoft-com:office:office" xmlns:r="http://schemas.openxmlformats.org/officeDocument/2006/relationships" xmlns:m="http://schemas.openxmlformats.org/officeDocument/2006/math" xmlns:v="urn:schemas-microsoft-com:vml" xmlns:wp14="http://schemas.microsoft.com/office/word/2010/wordprocessingDrawing" xmlns:wp="http://schemas.openxmlformats.org/drawingml/2006/wordprocessingDrawing" xmlns:w10="urn:schemas-microsoft-com:office:word" xmlns:w="http://schemas.openxmlformats.org/wordprocessingml/2006/main" xmlns:w14="http://schemas.microsoft.com/office/word/2010/wordml" xmlns:wpg="http://schemas.microsoft.com/office/word/2010/wordprocessingGroup" xmlns:wpi="http://schemas.microsoft.com/office/word/2010/wordprocessingInk" xmlns:wne="http://schemas.microsoft.com/office/word/2006/wordml" xmlns:wps="http://schemas.microsoft.com/office/word/2010/wordprocessingShape" mc:Ignorable="w14 wp14">
   <w:body>
     <w:p>
       <w:pPr>
@@ -177,8 +177,6 @@
           <w:numId w:val="1"/>
         </w:numPr>
       </w:pPr>
-      <w:bookmarkStart w:id="0" w:name="_GoBack"/>
-      <w:bookmarkEnd w:id="0"/>
       <w:r>
         <w:t>Transfer encoding (chunked for HTTP/1.1, content length for HTTP/1.0)</w:t>
       </w:r>
@@ -205,62 +203,48 @@
         <w:rPr>
           <w:color w:val="FF0000"/>
         </w:rPr>
-        <w:t xml:space="preserve">One </w:t>
-      </w:r>
+        <w:t>One piece which has not been covered is that the router should be configurable.</w:t>
+      </w:r>
+      <w:r>
+        <w:rPr>
+          <w:color w:val="FF0000"/>
+        </w:rPr>
+        <w:t xml:space="preserve"> I think the </w:t>
+      </w:r>
+      <w:proofErr w:type="spellStart"/>
+      <w:r>
+        <w:rPr>
+          <w:color w:val="FF0000"/>
+        </w:rPr>
+        <w:t>handleRequest</w:t>
+      </w:r>
+      <w:proofErr w:type="spellEnd"/>
+      <w:r>
+        <w:rPr>
+          <w:color w:val="FF0000"/>
+        </w:rPr>
+        <w:t xml:space="preserve"> function on the controller should take the function that the router found. This way the router is capable of picking a function or controller that has been configured. If the router has not been configured, then the router will use the literal </w:t>
+      </w:r>
+      <w:proofErr w:type="spellStart"/>
       <w:proofErr w:type="gramStart"/>
       <w:r>
         <w:rPr>
           <w:color w:val="FF0000"/>
         </w:rPr>
-        <w:t>piece which has not been covered</w:t>
-      </w:r>
+        <w:t>url</w:t>
+      </w:r>
+      <w:proofErr w:type="spellEnd"/>
       <w:proofErr w:type="gramEnd"/>
       <w:r>
         <w:rPr>
           <w:color w:val="FF0000"/>
         </w:rPr>
-        <w:t xml:space="preserve"> is that the router should be configurable.</w:t>
-      </w:r>
-      <w:r>
-        <w:rPr>
-          <w:color w:val="FF0000"/>
-        </w:rPr>
-        <w:t xml:space="preserve"> I think the </w:t>
-      </w:r>
-      <w:proofErr w:type="spellStart"/>
-      <w:r>
-        <w:rPr>
-          <w:color w:val="FF0000"/>
-        </w:rPr>
-        <w:t>handleRequest</w:t>
-      </w:r>
-      <w:proofErr w:type="spellEnd"/>
-      <w:r>
-        <w:rPr>
-          <w:color w:val="FF0000"/>
-        </w:rPr>
-        <w:t xml:space="preserve"> function on the controller should take the function that the router found. This way the router is capable of picking a function or controller that has been configured. If the router has not been configured, then the router will use the literal </w:t>
-      </w:r>
-      <w:proofErr w:type="spellStart"/>
-      <w:proofErr w:type="gramStart"/>
-      <w:r>
-        <w:rPr>
-          <w:color w:val="FF0000"/>
-        </w:rPr>
-        <w:t>url</w:t>
-      </w:r>
-      <w:proofErr w:type="spellEnd"/>
-      <w:proofErr w:type="gramEnd"/>
-      <w:r>
-        <w:rPr>
-          <w:color w:val="FF0000"/>
-        </w:rPr>
         <w:t xml:space="preserve"> values as described below. </w:t>
       </w:r>
     </w:p>
     <w:p>
       <w:r>
-        <w:t xml:space="preserve"> The router is a function module and it has a function to search for controllers and actions (functions) of a particular controller. One way of looking for functions of names on a controller would be by using the </w:t>
+        <w:t xml:space="preserve">The router is a function module and it has a function to search for controllers and actions (functions) of a particular controller. One way of looking for functions of names on a controller would be by using the </w:t>
       </w:r>
       <w:proofErr w:type="spellStart"/>
       <w:r>
@@ -298,7 +282,7 @@
           <w:sz w:val="20"/>
           <w:szCs w:val="20"/>
         </w:rPr>
-        <w:t>"{controller}/{action}/</w:t>
+        <w:t>"{controller}</w:t>
       </w:r>
       <w:proofErr w:type="gramStart"/>
       <w:r>
@@ -308,7 +292,7 @@
           <w:sz w:val="20"/>
           <w:szCs w:val="20"/>
         </w:rPr>
-        <w:t>?{</w:t>
+        <w:t>/{</w:t>
       </w:r>
       <w:proofErr w:type="gramEnd"/>
       <w:r>
@@ -318,7 +302,7 @@
           <w:sz w:val="20"/>
           <w:szCs w:val="20"/>
         </w:rPr>
-        <w:t>param1=value}&amp;{param2=value}”</w:t>
+        <w:t>action}/?{param1=value}&amp;{param2=value}”</w:t>
       </w:r>
     </w:p>
     <w:p>
@@ -555,7 +539,19 @@
         <w:t xml:space="preserve">)”. </w:t>
       </w:r>
       <w:r>
-        <w:t>The controller will ultimately call the function parameter reference</w:t>
+        <w:t xml:space="preserve">The controller will ultimately call the </w:t>
+      </w:r>
+      <w:r>
+        <w:rPr>
+          <w:color w:val="FF0000"/>
+        </w:rPr>
+        <w:t>function</w:t>
+      </w:r>
+      <w:r>
+        <w:t xml:space="preserve"> </w:t>
+      </w:r>
+      <w:r>
+        <w:t>parameter reference</w:t>
       </w:r>
       <w:r>
         <w:t xml:space="preserve">. </w:t>
@@ -627,61 +623,70 @@
         <w:t>developer.</w:t>
       </w:r>
       <w:r>
-        <w:t xml:space="preserve"> At this time the controller will perform other functions such as checking the last edit date of the view, etcetera. </w:t>
-      </w:r>
-    </w:p>
-    <w:p>
-      <w:pPr>
-        <w:ind w:left="720"/>
-      </w:pPr>
+        <w:t xml:space="preserve"> At this time the controller will perform other functions such as checking the last edit date of the view, </w:t>
+      </w:r>
+      <w:r>
+        <w:t>setting the content type, status code, etcetera, of the response</w:t>
+      </w:r>
+      <w:r>
+        <w:t xml:space="preserve">. </w:t>
+      </w:r>
+      <w:r>
+        <w:t>The controller has response &amp; request members that are accessible to the derived controller class.</w:t>
+      </w:r>
+    </w:p>
+    <w:p>
       <w:r>
         <w:rPr>
           <w:b/>
         </w:rPr>
-        <w:t>Response</w:t>
+        <w:t>Model:</w:t>
       </w:r>
       <w:r>
         <w:rPr>
           <w:b/>
         </w:rPr>
-        <w:t xml:space="preserve"> – </w:t>
-      </w:r>
-      <w:r>
-        <w:t>the controller will set the content type to text/html</w:t>
-      </w:r>
-      <w:r>
-        <w:t xml:space="preserve"> as the default. The controller can change the content type header.</w:t>
-      </w:r>
-    </w:p>
-    <w:p>
-      <w:pPr>
-        <w:ind w:left="720"/>
-        <w:rPr>
-          <w:b/>
-        </w:rPr>
-      </w:pPr>
-      <w:r>
-        <w:rPr>
-          <w:b/>
-        </w:rPr>
-        <w:t>Request</w:t>
-      </w:r>
-    </w:p>
-    <w:p>
-      <w:r>
-        <w:rPr>
-          <w:b/>
-        </w:rPr>
-        <w:t>Model:</w:t>
-      </w:r>
-      <w:r>
-        <w:rPr>
-          <w:b/>
-        </w:rPr>
         <w:t xml:space="preserve"> </w:t>
       </w:r>
       <w:r>
-        <w:t xml:space="preserve">The model is an extendable function object. A model can be defined in a controller, and be reference inside of the view page template. A model may also be specified as a parameter in the controller function. </w:t>
+        <w:t>The model is an extendable function object. A model can be defined in a controller, and be reference inside of the view</w:t>
+      </w:r>
+      <w:bookmarkStart w:id="0" w:name="_GoBack"/>
+      <w:bookmarkEnd w:id="0"/>
+      <w:r>
+        <w:t xml:space="preserve"> page template. A model may also be specified as a parameter in the controller function. </w:t>
+      </w:r>
+      <w:r>
+        <w:t xml:space="preserve">When the developer chooses to use a defined model function as a parameter, the developer must assign the function to the function of the controller which will use the model as a parameter. Example: </w:t>
+      </w:r>
+      <w:proofErr w:type="spellStart"/>
+      <w:r>
+        <w:t>controller.logon.model</w:t>
+      </w:r>
+      <w:proofErr w:type="spellEnd"/>
+      <w:r>
+        <w:t xml:space="preserve"> = </w:t>
+      </w:r>
+      <w:proofErr w:type="spellStart"/>
+      <w:r>
+        <w:t>modelFunction</w:t>
+      </w:r>
+      <w:proofErr w:type="spellEnd"/>
+      <w:r>
+        <w:t>;</w:t>
+      </w:r>
+    </w:p>
+    <w:p>
+      <w:r>
+        <w:t xml:space="preserve">The model has a </w:t>
+      </w:r>
+      <w:proofErr w:type="spellStart"/>
+      <w:r>
+        <w:t>setParameters</w:t>
+      </w:r>
+      <w:proofErr w:type="spellEnd"/>
+      <w:r>
+        <w:t xml:space="preserve"> function, which is used by the controller to populate the model before passing into the controller function.</w:t>
       </w:r>
     </w:p>
     <w:p>
@@ -742,7 +747,7 @@
 </file>
 
 <file path=word/numbering.xml><?xml version="1.0" encoding="utf-8"?>
-<w:numbering xmlns:wpc="http://schemas.microsoft.com/office/word/2010/wordprocessingCanvas" xmlns:mo="http://schemas.microsoft.com/office/mac/office/2008/main" xmlns:mc="http://schemas.openxmlformats.org/markup-compatibility/2006" xmlns:mv="urn:schemas-microsoft-com:mac:vml" xmlns:o="urn:schemas-microsoft-com:office:office" xmlns:r="http://schemas.openxmlformats.org/officeDocument/2006/relationships" xmlns:m="http://schemas.openxmlformats.org/officeDocument/2006/math" xmlns:v="urn:schemas-microsoft-com:vml" xmlns:wp14="http://schemas.microsoft.com/office/word/2010/wordprocessingDrawing" xmlns:wp="http://schemas.openxmlformats.org/drawingml/2006/wordprocessingDrawing" xmlns:w10="urn:schemas-microsoft-com:office:word" xmlns:w="http://schemas.openxmlformats.org/wordprocessingml/2006/main" xmlns:w14="http://schemas.microsoft.com/office/word/2010/wordml" xmlns:wpg="http://schemas.microsoft.com/office/word/2010/wordprocessingGroup" xmlns:wpi="http://schemas.microsoft.com/office/word/2010/wordprocessingInk" xmlns:wne="http://schemas.microsoft.com/office/word/2006/wordml" xmlns:wps="http://schemas.microsoft.com/office/word/2010/wordprocessingShape" mc:Ignorable="w14 wp14">
+<w:numbering xmlns:wpc="http://schemas.microsoft.com/office/word/2010/wordprocessingCanvas" xmlns:mc="http://schemas.openxmlformats.org/markup-compatibility/2006" xmlns:o="urn:schemas-microsoft-com:office:office" xmlns:r="http://schemas.openxmlformats.org/officeDocument/2006/relationships" xmlns:m="http://schemas.openxmlformats.org/officeDocument/2006/math" xmlns:v="urn:schemas-microsoft-com:vml" xmlns:wp14="http://schemas.microsoft.com/office/word/2010/wordprocessingDrawing" xmlns:wp="http://schemas.openxmlformats.org/drawingml/2006/wordprocessingDrawing" xmlns:w10="urn:schemas-microsoft-com:office:word" xmlns:w="http://schemas.openxmlformats.org/wordprocessingml/2006/main" xmlns:w14="http://schemas.microsoft.com/office/word/2010/wordml" xmlns:wpg="http://schemas.microsoft.com/office/word/2010/wordprocessingGroup" xmlns:wpi="http://schemas.microsoft.com/office/word/2010/wordprocessingInk" xmlns:wne="http://schemas.microsoft.com/office/word/2006/wordml" xmlns:wps="http://schemas.microsoft.com/office/word/2010/wordprocessingShape" mc:Ignorable="w14 wp14">
   <w:abstractNum w:abstractNumId="0">
     <w:nsid w:val="61C62E73"/>
     <w:multiLevelType w:val="hybridMultilevel"/>
@@ -878,7 +883,7 @@
       </w:pPr>
     </w:pPrDefault>
   </w:docDefaults>
-  <w:latentStyles w:defLockedState="0" w:defUIPriority="99" w:defSemiHidden="1" w:defUnhideWhenUsed="1" w:defQFormat="0" w:count="276">
+  <w:latentStyles w:defLockedState="0" w:defUIPriority="99" w:defSemiHidden="1" w:defUnhideWhenUsed="1" w:defQFormat="0" w:count="267">
     <w:lsdException w:name="Normal" w:semiHidden="0" w:uiPriority="0" w:unhideWhenUsed="0" w:qFormat="1"/>
     <w:lsdException w:name="heading 1" w:semiHidden="0" w:uiPriority="9" w:unhideWhenUsed="0" w:qFormat="1"/>
     <w:lsdException w:name="heading 2" w:uiPriority="9" w:qFormat="1"/>
@@ -1063,7 +1068,7 @@
 </file>
 
 <file path=word/stylesWithEffects.xml><?xml version="1.0" encoding="utf-8"?>
-<w:styles xmlns:wpc="http://schemas.microsoft.com/office/word/2010/wordprocessingCanvas" xmlns:mo="http://schemas.microsoft.com/office/mac/office/2008/main" xmlns:mc="http://schemas.openxmlformats.org/markup-compatibility/2006" xmlns:mv="urn:schemas-microsoft-com:mac:vml" xmlns:o="urn:schemas-microsoft-com:office:office" xmlns:r="http://schemas.openxmlformats.org/officeDocument/2006/relationships" xmlns:m="http://schemas.openxmlformats.org/officeDocument/2006/math" xmlns:v="urn:schemas-microsoft-com:vml" xmlns:wp14="http://schemas.microsoft.com/office/word/2010/wordprocessingDrawing" xmlns:wp="http://schemas.openxmlformats.org/drawingml/2006/wordprocessingDrawing" xmlns:w10="urn:schemas-microsoft-com:office:word" xmlns:w="http://schemas.openxmlformats.org/wordprocessingml/2006/main" xmlns:w14="http://schemas.microsoft.com/office/word/2010/wordml" xmlns:wpg="http://schemas.microsoft.com/office/word/2010/wordprocessingGroup" xmlns:wpi="http://schemas.microsoft.com/office/word/2010/wordprocessingInk" xmlns:wne="http://schemas.microsoft.com/office/word/2006/wordml" xmlns:wps="http://schemas.microsoft.com/office/word/2010/wordprocessingShape" mc:Ignorable="w14 wp14">
+<w:styles xmlns:wpc="http://schemas.microsoft.com/office/word/2010/wordprocessingCanvas" xmlns:mc="http://schemas.openxmlformats.org/markup-compatibility/2006" xmlns:o="urn:schemas-microsoft-com:office:office" xmlns:r="http://schemas.openxmlformats.org/officeDocument/2006/relationships" xmlns:m="http://schemas.openxmlformats.org/officeDocument/2006/math" xmlns:v="urn:schemas-microsoft-com:vml" xmlns:wp14="http://schemas.microsoft.com/office/word/2010/wordprocessingDrawing" xmlns:wp="http://schemas.openxmlformats.org/drawingml/2006/wordprocessingDrawing" xmlns:w10="urn:schemas-microsoft-com:office:word" xmlns:w="http://schemas.openxmlformats.org/wordprocessingml/2006/main" xmlns:w14="http://schemas.microsoft.com/office/word/2010/wordml" xmlns:wpg="http://schemas.microsoft.com/office/word/2010/wordprocessingGroup" xmlns:wpi="http://schemas.microsoft.com/office/word/2010/wordprocessingInk" xmlns:wne="http://schemas.microsoft.com/office/word/2006/wordml" xmlns:wps="http://schemas.microsoft.com/office/word/2010/wordprocessingShape" mc:Ignorable="w14 wp14">
   <w:docDefaults>
     <w:rPrDefault>
       <w:rPr>
@@ -1079,7 +1084,7 @@
       </w:pPr>
     </w:pPrDefault>
   </w:docDefaults>
-  <w:latentStyles w:defLockedState="0" w:defUIPriority="99" w:defSemiHidden="1" w:defUnhideWhenUsed="1" w:defQFormat="0" w:count="276">
+  <w:latentStyles w:defLockedState="0" w:defUIPriority="99" w:defSemiHidden="1" w:defUnhideWhenUsed="1" w:defQFormat="0" w:count="267">
     <w:lsdException w:name="Normal" w:semiHidden="0" w:uiPriority="0" w:unhideWhenUsed="0" w:qFormat="1"/>
     <w:lsdException w:name="heading 1" w:semiHidden="0" w:uiPriority="9" w:unhideWhenUsed="0" w:qFormat="1"/>
     <w:lsdException w:name="heading 2" w:uiPriority="9" w:qFormat="1"/>

</xml_diff>

<commit_message>
revised for router changes
</commit_message>
<xml_diff>
--- a/Documents/FunctionalSpec.docx
+++ b/Documents/FunctionalSpec.docx
@@ -424,8 +424,16 @@
         <w:rPr>
           <w:color w:val="FF0000"/>
         </w:rPr>
-        <w:t>function</w:t>
-      </w:r>
+        <w:t xml:space="preserve">action, </w:t>
+      </w:r>
+      <w:proofErr w:type="spellStart"/>
+      <w:r>
+        <w:rPr>
+          <w:color w:val="FF0000"/>
+        </w:rPr>
+        <w:t>sid</w:t>
+      </w:r>
+      <w:proofErr w:type="spellEnd"/>
       <w:r>
         <w:t>)” function. It is still undetermined what</w:t>
       </w:r>
@@ -439,7 +447,7 @@
         <w:t>,</w:t>
       </w:r>
       <w:r>
-        <w:t xml:space="preserve"> the function will return. </w:t>
+        <w:t xml:space="preserve"> the function will return.</w:t>
       </w:r>
     </w:p>
     <w:p>
@@ -521,140 +529,148 @@
       <w:proofErr w:type="gramEnd"/>
       <w:r>
         <w:t>req</w:t>
-      </w:r>
-      <w:proofErr w:type="spellEnd"/>
-      <w:r>
-        <w:t>, res</w:t>
-      </w:r>
-      <w:r>
-        <w:t xml:space="preserve">, </w:t>
-      </w:r>
-      <w:r>
-        <w:rPr>
-          <w:color w:val="FF0000"/>
-        </w:rPr>
-        <w:t>function</w:t>
-      </w:r>
-      <w:r>
-        <w:t xml:space="preserve">)”. </w:t>
-      </w:r>
-      <w:r>
-        <w:t xml:space="preserve">The controller will ultimately call the </w:t>
-      </w:r>
-      <w:r>
-        <w:rPr>
-          <w:color w:val="FF0000"/>
-        </w:rPr>
-        <w:t>function</w:t>
-      </w:r>
-      <w:r>
-        <w:t xml:space="preserve"> </w:t>
-      </w:r>
-      <w:r>
-        <w:t>parameter reference</w:t>
-      </w:r>
-      <w:r>
-        <w:t xml:space="preserve">. </w:t>
-      </w:r>
-      <w:r>
-        <w:t xml:space="preserve">It is necessary for </w:t>
-      </w:r>
-      <w:r>
-        <w:t>the router</w:t>
-      </w:r>
-      <w:r>
-        <w:t xml:space="preserve"> to call this generic </w:t>
-      </w:r>
-      <w:r>
-        <w:lastRenderedPageBreak/>
-        <w:t xml:space="preserve">function instead of the action defined in the </w:t>
-      </w:r>
-      <w:proofErr w:type="spellStart"/>
-      <w:proofErr w:type="gramStart"/>
-      <w:r>
-        <w:t>url</w:t>
-      </w:r>
-      <w:proofErr w:type="spellEnd"/>
-      <w:proofErr w:type="gramEnd"/>
-      <w:r>
-        <w:t>,</w:t>
-      </w:r>
-      <w:r>
-        <w:t xml:space="preserve"> because we need to remove t</w:t>
-      </w:r>
-      <w:r>
-        <w:t xml:space="preserve">he burden of having to deal </w:t>
-      </w:r>
-      <w:r>
-        <w:t xml:space="preserve">with the request </w:t>
-      </w:r>
-      <w:r>
-        <w:t>and</w:t>
-      </w:r>
-      <w:r>
-        <w:t xml:space="preserve"> res</w:t>
-      </w:r>
-      <w:r>
-        <w:t>ponse</w:t>
-      </w:r>
-      <w:r>
-        <w:t xml:space="preserve"> parameters from the developer</w:t>
-      </w:r>
-      <w:r>
-        <w:t>.</w:t>
-      </w:r>
-      <w:r>
-        <w:t xml:space="preserve"> Additionally, </w:t>
-      </w:r>
-      <w:r>
-        <w:t xml:space="preserve">the </w:t>
-      </w:r>
-      <w:proofErr w:type="spellStart"/>
-      <w:proofErr w:type="gramStart"/>
-      <w:r>
-        <w:t>url</w:t>
-      </w:r>
-      <w:proofErr w:type="spellEnd"/>
-      <w:proofErr w:type="gramEnd"/>
-      <w:r>
-        <w:t xml:space="preserve"> may still need to be parsed to populate any model parameter specified by the </w:t>
-      </w:r>
-      <w:r>
-        <w:t>developer.</w:t>
-      </w:r>
-      <w:r>
-        <w:t xml:space="preserve"> At this time the controller will perform other functions such as checking the last edit date of the view, </w:t>
-      </w:r>
-      <w:r>
-        <w:t>setting the content type, status code, etcetera, of the response</w:t>
-      </w:r>
-      <w:r>
-        <w:t xml:space="preserve">. </w:t>
-      </w:r>
-      <w:r>
-        <w:t>The controller has response &amp; request members that are accessible to the derived controller class.</w:t>
-      </w:r>
-    </w:p>
-    <w:p>
-      <w:r>
-        <w:rPr>
-          <w:b/>
-        </w:rPr>
-        <w:t>Model:</w:t>
-      </w:r>
-      <w:r>
-        <w:rPr>
-          <w:b/>
-        </w:rPr>
-        <w:t xml:space="preserve"> </w:t>
-      </w:r>
-      <w:r>
-        <w:t>The model is an extendable function object. A model can be defined in a controller, and be reference inside of the view</w:t>
       </w:r>
       <w:bookmarkStart w:id="0" w:name="_GoBack"/>
       <w:bookmarkEnd w:id="0"/>
-      <w:r>
-        <w:t xml:space="preserve"> page template. A model may also be specified as a parameter in the controller function. </w:t>
+      <w:proofErr w:type="spellEnd"/>
+      <w:r>
+        <w:t>, res</w:t>
+      </w:r>
+      <w:r>
+        <w:t xml:space="preserve">, </w:t>
+      </w:r>
+      <w:r>
+        <w:rPr>
+          <w:color w:val="FF0000"/>
+        </w:rPr>
+        <w:t xml:space="preserve">action, </w:t>
+      </w:r>
+      <w:proofErr w:type="spellStart"/>
+      <w:r>
+        <w:rPr>
+          <w:color w:val="FF0000"/>
+        </w:rPr>
+        <w:t>sid</w:t>
+      </w:r>
+      <w:proofErr w:type="spellEnd"/>
+      <w:r>
+        <w:t xml:space="preserve">)”. </w:t>
+      </w:r>
+      <w:r>
+        <w:t xml:space="preserve">The controller will ultimately call the </w:t>
+      </w:r>
+      <w:r>
+        <w:t xml:space="preserve">function defined by the </w:t>
+      </w:r>
+      <w:r>
+        <w:rPr>
+          <w:color w:val="FF0000"/>
+        </w:rPr>
+        <w:t>action</w:t>
+      </w:r>
+      <w:r>
+        <w:t xml:space="preserve"> </w:t>
+      </w:r>
+      <w:r>
+        <w:t>parameter</w:t>
+      </w:r>
+      <w:r>
+        <w:t xml:space="preserve">. </w:t>
+      </w:r>
+      <w:r>
+        <w:t xml:space="preserve">It is necessary for </w:t>
+      </w:r>
+      <w:r>
+        <w:t>the router</w:t>
+      </w:r>
+      <w:r>
+        <w:t xml:space="preserve"> to call this </w:t>
+      </w:r>
+      <w:r>
+        <w:lastRenderedPageBreak/>
+        <w:t xml:space="preserve">generic function instead of the action defined in the </w:t>
+      </w:r>
+      <w:proofErr w:type="spellStart"/>
+      <w:proofErr w:type="gramStart"/>
+      <w:r>
+        <w:t>url</w:t>
+      </w:r>
+      <w:proofErr w:type="spellEnd"/>
+      <w:proofErr w:type="gramEnd"/>
+      <w:r>
+        <w:t>,</w:t>
+      </w:r>
+      <w:r>
+        <w:t xml:space="preserve"> because we need to remove t</w:t>
+      </w:r>
+      <w:r>
+        <w:t xml:space="preserve">he burden of having to deal </w:t>
+      </w:r>
+      <w:r>
+        <w:t xml:space="preserve">with the request </w:t>
+      </w:r>
+      <w:r>
+        <w:t>and</w:t>
+      </w:r>
+      <w:r>
+        <w:t xml:space="preserve"> res</w:t>
+      </w:r>
+      <w:r>
+        <w:t>ponse</w:t>
+      </w:r>
+      <w:r>
+        <w:t xml:space="preserve"> parameters from the developer</w:t>
+      </w:r>
+      <w:r>
+        <w:t>.</w:t>
+      </w:r>
+      <w:r>
+        <w:t xml:space="preserve"> Additionally, </w:t>
+      </w:r>
+      <w:r>
+        <w:t xml:space="preserve">the </w:t>
+      </w:r>
+      <w:proofErr w:type="spellStart"/>
+      <w:proofErr w:type="gramStart"/>
+      <w:r>
+        <w:t>url</w:t>
+      </w:r>
+      <w:proofErr w:type="spellEnd"/>
+      <w:proofErr w:type="gramEnd"/>
+      <w:r>
+        <w:t xml:space="preserve"> may still need to be parsed to populate any model parameter specified by the </w:t>
+      </w:r>
+      <w:r>
+        <w:t>developer.</w:t>
+      </w:r>
+      <w:r>
+        <w:t xml:space="preserve"> At this time the controller will perform other functions such as checking the last edit date of the view, </w:t>
+      </w:r>
+      <w:r>
+        <w:t>setting the content type, status code, etcetera, of the response</w:t>
+      </w:r>
+      <w:r>
+        <w:t xml:space="preserve">. </w:t>
+      </w:r>
+      <w:r>
+        <w:t>The controller has response &amp; request members that are accessible to the derived controller class.</w:t>
+      </w:r>
+    </w:p>
+    <w:p>
+      <w:r>
+        <w:rPr>
+          <w:b/>
+        </w:rPr>
+        <w:t>Model:</w:t>
+      </w:r>
+      <w:r>
+        <w:rPr>
+          <w:b/>
+        </w:rPr>
+        <w:t xml:space="preserve"> </w:t>
+      </w:r>
+      <w:r>
+        <w:t xml:space="preserve">The model is an extendable function object. A model can be defined in a controller, and be reference inside of the view page template. A model may also be specified as a parameter in the controller function. </w:t>
       </w:r>
       <w:r>
         <w:t xml:space="preserve">When the developer chooses to use a defined model function as a parameter, the developer must assign the function to the function of the controller which will use the model as a parameter. Example: </w:t>

</xml_diff>